<commit_message>
Changes and reports of 3rd call
Solved mistakes in the deliver in 2nd Call, for the 3rd Call.
</commit_message>
<xml_diff>
--- a/reports/Student #4/Testing Report - Student #4.docx
+++ b/reports/Student #4/Testing Report - Student #4.docx
@@ -429,7 +429,13 @@
         <w:t xml:space="preserve">GRUPO </w:t>
       </w:r>
       <w:r>
-        <w:t>C1.029</w:t>
+        <w:t>C</w:t>
+      </w:r>
+      <w:r>
+        <w:t>3</w:t>
+      </w:r>
+      <w:r>
+        <w:t>.029</w:t>
       </w:r>
     </w:p>
     <w:p>
@@ -448,19 +454,13 @@
     </w:p>
     <w:p>
       <w:r>
-        <w:t>2</w:t>
-      </w:r>
-      <w:r>
-        <w:t>7</w:t>
+        <w:t>22</w:t>
       </w:r>
       <w:r>
         <w:t>/</w:t>
       </w:r>
       <w:r>
-        <w:t>0</w:t>
-      </w:r>
-      <w:r>
-        <w:t>5</w:t>
+        <w:t>10</w:t>
       </w:r>
       <w:r>
         <w:t>/202</w:t>
@@ -484,7 +484,7 @@
         <w:t xml:space="preserve">Versión </w:t>
       </w:r>
       <w:r>
-        <w:t>1</w:t>
+        <w:t>3</w:t>
       </w:r>
       <w:r>
         <w:t>.0</w:t>
@@ -543,7 +543,7 @@
           <w:r>
             <w:fldChar w:fldCharType="separate"/>
           </w:r>
-          <w:hyperlink w:anchor="_Toc171373897" w:history="1">
+          <w:hyperlink w:anchor="_Toc167536083" w:history="1">
             <w:r>
               <w:rPr>
                 <w:rStyle w:val="Hipervnculo"/>
@@ -570,7 +570,7 @@
                 <w:noProof/>
                 <w:webHidden/>
               </w:rPr>
-              <w:instrText xml:space="preserve"> PAGEREF _Toc171373897 \h </w:instrText>
+              <w:instrText xml:space="preserve"> PAGEREF _Toc167536083 \h </w:instrText>
             </w:r>
             <w:r>
               <w:rPr>
@@ -615,7 +615,7 @@
               <w14:ligatures w14:val="standardContextual"/>
             </w:rPr>
           </w:pPr>
-          <w:hyperlink w:anchor="_Toc171373898" w:history="1">
+          <w:hyperlink w:anchor="_Toc167536084" w:history="1">
             <w:r>
               <w:rPr>
                 <w:rStyle w:val="Hipervnculo"/>
@@ -642,7 +642,7 @@
                 <w:noProof/>
                 <w:webHidden/>
               </w:rPr>
-              <w:instrText xml:space="preserve"> PAGEREF _Toc171373898 \h </w:instrText>
+              <w:instrText xml:space="preserve"> PAGEREF _Toc167536084 \h </w:instrText>
             </w:r>
             <w:r>
               <w:rPr>
@@ -687,13 +687,13 @@
               <w14:ligatures w14:val="standardContextual"/>
             </w:rPr>
           </w:pPr>
-          <w:hyperlink w:anchor="_Toc171373899" w:history="1">
+          <w:hyperlink w:anchor="_Toc167536085" w:history="1">
             <w:r>
               <w:rPr>
                 <w:rStyle w:val="Hipervnculo"/>
                 <w:noProof/>
               </w:rPr>
-              <w:t>Sponsorship</w:t>
+              <w:t>Training Module</w:t>
             </w:r>
             <w:r>
               <w:rPr>
@@ -714,7 +714,7 @@
                 <w:noProof/>
                 <w:webHidden/>
               </w:rPr>
-              <w:instrText xml:space="preserve"> PAGEREF _Toc171373899 \h </w:instrText>
+              <w:instrText xml:space="preserve"> PAGEREF _Toc167536085 \h </w:instrText>
             </w:r>
             <w:r>
               <w:rPr>
@@ -759,13 +759,13 @@
               <w14:ligatures w14:val="standardContextual"/>
             </w:rPr>
           </w:pPr>
-          <w:hyperlink w:anchor="_Toc171373900" w:history="1">
+          <w:hyperlink w:anchor="_Toc167536086" w:history="1">
             <w:r>
               <w:rPr>
                 <w:rStyle w:val="Hipervnculo"/>
                 <w:noProof/>
               </w:rPr>
-              <w:t>Invoice</w:t>
+              <w:t>Training Session</w:t>
             </w:r>
             <w:r>
               <w:rPr>
@@ -786,7 +786,7 @@
                 <w:noProof/>
                 <w:webHidden/>
               </w:rPr>
-              <w:instrText xml:space="preserve"> PAGEREF _Toc171373900 \h </w:instrText>
+              <w:instrText xml:space="preserve"> PAGEREF _Toc167536086 \h </w:instrText>
             </w:r>
             <w:r>
               <w:rPr>
@@ -806,7 +806,7 @@
                 <w:noProof/>
                 <w:webHidden/>
               </w:rPr>
-              <w:t>10</w:t>
+              <w:t>8</w:t>
             </w:r>
             <w:r>
               <w:rPr>
@@ -831,7 +831,7 @@
               <w14:ligatures w14:val="standardContextual"/>
             </w:rPr>
           </w:pPr>
-          <w:hyperlink w:anchor="_Toc171373901" w:history="1">
+          <w:hyperlink w:anchor="_Toc167536087" w:history="1">
             <w:r>
               <w:rPr>
                 <w:rStyle w:val="Hipervnculo"/>
@@ -858,7 +858,7 @@
                 <w:noProof/>
                 <w:webHidden/>
               </w:rPr>
-              <w:instrText xml:space="preserve"> PAGEREF _Toc171373901 \h </w:instrText>
+              <w:instrText xml:space="preserve"> PAGEREF _Toc167536087 \h </w:instrText>
             </w:r>
             <w:r>
               <w:rPr>
@@ -878,7 +878,7 @@
                 <w:noProof/>
                 <w:webHidden/>
               </w:rPr>
-              <w:t>15</w:t>
+              <w:t>14</w:t>
             </w:r>
             <w:r>
               <w:rPr>
@@ -903,7 +903,7 @@
               <w14:ligatures w14:val="standardContextual"/>
             </w:rPr>
           </w:pPr>
-          <w:hyperlink w:anchor="_Toc171373902" w:history="1">
+          <w:hyperlink w:anchor="_Toc167536088" w:history="1">
             <w:r>
               <w:rPr>
                 <w:rStyle w:val="Hipervnculo"/>
@@ -930,7 +930,7 @@
                 <w:noProof/>
                 <w:webHidden/>
               </w:rPr>
-              <w:instrText xml:space="preserve"> PAGEREF _Toc171373902 \h </w:instrText>
+              <w:instrText xml:space="preserve"> PAGEREF _Toc167536088 \h </w:instrText>
             </w:r>
             <w:r>
               <w:rPr>
@@ -950,7 +950,7 @@
                 <w:noProof/>
                 <w:webHidden/>
               </w:rPr>
-              <w:t>17</w:t>
+              <w:t>16</w:t>
             </w:r>
             <w:r>
               <w:rPr>
@@ -989,7 +989,7 @@
       <w:pPr>
         <w:pStyle w:val="Ttulo1"/>
       </w:pPr>
-      <w:bookmarkStart w:id="1" w:name="_Toc171373897"/>
+      <w:bookmarkStart w:id="1" w:name="_Toc167536083"/>
       <w:r>
         <w:lastRenderedPageBreak/>
         <w:t>Historial de versiones</w:t>
@@ -1207,13 +1207,68 @@
           </w:tcPr>
           <w:p>
             <w:r>
-              <w:t xml:space="preserve">D04 2nd </w:t>
-            </w:r>
-            <w:proofErr w:type="spellStart"/>
-            <w:r>
-              <w:t>Call</w:t>
-            </w:r>
-            <w:proofErr w:type="spellEnd"/>
+              <w:t>D04 2nd Call</w:t>
+            </w:r>
+          </w:p>
+        </w:tc>
+      </w:tr>
+      <w:tr>
+        <w:tc>
+          <w:tcPr>
+            <w:tcW w:w="1438" w:type="dxa"/>
+          </w:tcPr>
+          <w:p>
+            <w:r>
+              <w:t>22/10/2024</w:t>
+            </w:r>
+          </w:p>
+        </w:tc>
+        <w:tc>
+          <w:tcPr>
+            <w:tcW w:w="1019" w:type="dxa"/>
+          </w:tcPr>
+          <w:p>
+            <w:r>
+              <w:t>V</w:t>
+            </w:r>
+            <w:r>
+              <w:t>3</w:t>
+            </w:r>
+            <w:r>
+              <w:t>.0</w:t>
+            </w:r>
+          </w:p>
+        </w:tc>
+        <w:tc>
+          <w:tcPr>
+            <w:tcW w:w="5193" w:type="dxa"/>
+          </w:tcPr>
+          <w:p>
+            <w:r>
+              <w:t xml:space="preserve">Revisión y cambios para la </w:t>
+            </w:r>
+            <w:r>
+              <w:t>tercera</w:t>
+            </w:r>
+            <w:r>
+              <w:t xml:space="preserve"> Convocatoria</w:t>
+            </w:r>
+          </w:p>
+        </w:tc>
+        <w:tc>
+          <w:tcPr>
+            <w:tcW w:w="1559" w:type="dxa"/>
+          </w:tcPr>
+          <w:p>
+            <w:r>
+              <w:t xml:space="preserve">D04 </w:t>
+            </w:r>
+            <w:r>
+              <w:t>3rd</w:t>
+            </w:r>
+            <w:r>
+              <w:t xml:space="preserve"> Call</w:t>
+            </w:r>
           </w:p>
         </w:tc>
       </w:tr>
@@ -1227,7 +1282,7 @@
       <w:pPr>
         <w:pStyle w:val="Ttulo1"/>
       </w:pPr>
-      <w:bookmarkStart w:id="5" w:name="_Toc171373898"/>
+      <w:bookmarkStart w:id="5" w:name="_Toc167536084"/>
       <w:r>
         <w:lastRenderedPageBreak/>
         <w:t xml:space="preserve">Capítulo 1 – </w:t>
@@ -1247,13 +1302,9 @@
       <w:pPr>
         <w:pStyle w:val="Ttulo2"/>
       </w:pPr>
-      <w:bookmarkStart w:id="6" w:name="_Toc171373899"/>
-      <w:proofErr w:type="spellStart"/>
       <w:r>
         <w:t>Sponsorship</w:t>
       </w:r>
-      <w:bookmarkEnd w:id="6"/>
-      <w:proofErr w:type="spellEnd"/>
     </w:p>
     <w:p>
       <w:pPr>
@@ -1270,16 +1321,23 @@
       <w:r>
         <w:t xml:space="preserve">est, se puede observar que para </w:t>
       </w:r>
-      <w:proofErr w:type="spellStart"/>
       <w:r>
         <w:t>sponsorship</w:t>
       </w:r>
-      <w:proofErr w:type="spellEnd"/>
       <w:r>
         <w:t xml:space="preserve"> se cubre el </w:t>
       </w:r>
       <w:r>
-        <w:t>90,2</w:t>
+        <w:t>9</w:t>
+      </w:r>
+      <w:r>
+        <w:t>5</w:t>
+      </w:r>
+      <w:r>
+        <w:t>,</w:t>
+      </w:r>
+      <w:r>
+        <w:t>5</w:t>
       </w:r>
       <w:r>
         <w:t xml:space="preserve">%, valor que está </w:t>
@@ -1294,23 +1352,28 @@
         <w:t xml:space="preserve"> </w:t>
       </w:r>
       <w:r>
-        <w:t xml:space="preserve">Igualmente, este porcentaje debería ser mayor si quitáramos del </w:t>
-      </w:r>
-      <w:proofErr w:type="spellStart"/>
-      <w:r>
-        <w:t>delete</w:t>
-      </w:r>
-      <w:proofErr w:type="spellEnd"/>
-      <w:r>
-        <w:t xml:space="preserve"> el </w:t>
-      </w:r>
-      <w:proofErr w:type="spellStart"/>
-      <w:r>
-        <w:t>unbind</w:t>
-      </w:r>
-      <w:proofErr w:type="spellEnd"/>
-      <w:r>
-        <w:t>, método que nunca se va a ejecutar al no mostrarse errores al eliminar.</w:t>
+        <w:t>Y</w:t>
+      </w:r>
+      <w:r>
+        <w:t xml:space="preserve"> este porcentaje </w:t>
+      </w:r>
+      <w:r>
+        <w:t>es así de alto porque en</w:t>
+      </w:r>
+      <w:r>
+        <w:t xml:space="preserve"> el delete el unbind, </w:t>
+      </w:r>
+      <w:r>
+        <w:t xml:space="preserve">el </w:t>
+      </w:r>
+      <w:r>
+        <w:t xml:space="preserve">método se va a ejecutar al </w:t>
+      </w:r>
+      <w:r>
+        <w:t>intentar eliminarse cuando hay entidades hijas, invoices, publicadas. Esto ha cambiado con respecto a la entrega 2, como lo pedían en los requisitos de la 2nd Call, corrigiendo el fallo que tenía entonces</w:t>
+      </w:r>
+      <w:r>
+        <w:t>.</w:t>
       </w:r>
     </w:p>
     <w:p>
@@ -1324,10 +1387,10 @@
           <w:noProof/>
         </w:rPr>
         <w:drawing>
-          <wp:inline distT="0" distB="0" distL="0" distR="0" wp14:anchorId="33F96308" wp14:editId="6C612E79">
+          <wp:inline distT="0" distB="0" distL="0" distR="0" wp14:anchorId="33F96308" wp14:editId="477E45C8">
             <wp:extent cx="5727700" cy="1322717"/>
             <wp:effectExtent l="0" t="0" r="6350" b="0"/>
-            <wp:docPr id="452462232" name="Imagen 1" descr="Imagen que contiene Tabla&#10;&#10;Descripción generada automáticamente"/>
+            <wp:docPr id="452462232" name="Imagen 1"/>
             <wp:cNvGraphicFramePr>
               <a:graphicFrameLocks xmlns:a="http://schemas.openxmlformats.org/drawingml/2006/main" noChangeAspect="1"/>
             </wp:cNvGraphicFramePr>
@@ -1335,13 +1398,21 @@
               <a:graphicData uri="http://schemas.openxmlformats.org/drawingml/2006/picture">
                 <pic:pic xmlns:pic="http://schemas.openxmlformats.org/drawingml/2006/picture">
                   <pic:nvPicPr>
-                    <pic:cNvPr id="452462232" name="Imagen 1" descr="Imagen que contiene Tabla&#10;&#10;Descripción generada automáticamente"/>
+                    <pic:cNvPr id="452462232" name="Imagen 1"/>
                     <pic:cNvPicPr/>
                   </pic:nvPicPr>
-                  <pic:blipFill rotWithShape="1">
-                    <a:blip r:embed="rId13"/>
-                    <a:srcRect b="50131"/>
-                    <a:stretch/>
+                  <pic:blipFill>
+                    <a:blip r:embed="rId13">
+                      <a:extLst>
+                        <a:ext uri="{28A0092B-C50C-407E-A947-70E740481C1C}">
+                          <a14:useLocalDpi xmlns:a14="http://schemas.microsoft.com/office/drawing/2010/main" val="0"/>
+                        </a:ext>
+                      </a:extLst>
+                    </a:blip>
+                    <a:srcRect t="48" b="48"/>
+                    <a:stretch>
+                      <a:fillRect/>
+                    </a:stretch>
                   </pic:blipFill>
                   <pic:spPr bwMode="auto">
                     <a:xfrm>
@@ -1370,15 +1441,7 @@
     <w:p/>
     <w:p>
       <w:r>
-        <w:t>En primer lugar, para no repetirlo durante todo el documento, se va a comentar que las líneas que los “</w:t>
-      </w:r>
-      <w:proofErr w:type="spellStart"/>
-      <w:r>
-        <w:t>assert</w:t>
-      </w:r>
-      <w:proofErr w:type="spellEnd"/>
-      <w:r>
-        <w:t>” siempre aparecen en amarillo.</w:t>
+        <w:t>En primer lugar, para no repetirlo durante todo el documento, se va a comentar que las líneas que los “assert” siempre aparecen en amarillo.</w:t>
       </w:r>
       <w:r>
         <w:t xml:space="preserve"> Esto se debe a que, como nos comentan en las clases teóricas, es recomendable añadirlos al inicio de los proyectos software con el fin de asegurarnos que estamos trabajando con elementos no nulos.</w:t>
@@ -1433,48 +1496,16 @@
         <w:t>Ahora, v</w:t>
       </w:r>
       <w:r>
-        <w:t xml:space="preserve">oy a empezar hablando por el </w:t>
-      </w:r>
-      <w:proofErr w:type="spellStart"/>
-      <w:r>
-        <w:t>UpdateService</w:t>
-      </w:r>
-      <w:proofErr w:type="spellEnd"/>
-      <w:r>
-        <w:t>.</w:t>
+        <w:t>oy a empezar hablando por el UpdateService.</w:t>
       </w:r>
     </w:p>
     <w:p/>
     <w:p>
       <w:r>
-        <w:t xml:space="preserve">Para el </w:t>
-      </w:r>
-      <w:proofErr w:type="spellStart"/>
-      <w:r>
-        <w:t>update</w:t>
-      </w:r>
-      <w:proofErr w:type="spellEnd"/>
-      <w:r>
-        <w:t xml:space="preserve"> </w:t>
-      </w:r>
-      <w:proofErr w:type="spellStart"/>
-      <w:r>
-        <w:t>service</w:t>
-      </w:r>
-      <w:proofErr w:type="spellEnd"/>
-      <w:r>
-        <w:t xml:space="preserve"> podemos observar que todo está en verde</w:t>
-      </w:r>
-      <w:r>
-        <w:t xml:space="preserve">. Esto lo conseguimos en esta clase y en el resto de ellas, porque las pruebas de hacking nos ayudan a pasar por esas condiciones (del </w:t>
-      </w:r>
-      <w:proofErr w:type="gramStart"/>
-      <w:r>
-        <w:t>status</w:t>
-      </w:r>
-      <w:proofErr w:type="gramEnd"/>
-      <w:r>
-        <w:t>) por las que normalmente un usuario normal no pasaría.</w:t>
+        <w:t>Para el update service podemos observar que todo está en verde</w:t>
+      </w:r>
+      <w:r>
+        <w:t>. Esto lo conseguimos en esta clase y en el resto de ellas, porque las pruebas de hacking nos ayudan a pasar por esas condiciones (del status) por las que normalmente un usuario normal no pasaría.</w:t>
       </w:r>
     </w:p>
     <w:p/>
@@ -1654,15 +1685,7 @@
         <w:t>A continuación, vamos como e</w:t>
       </w:r>
       <w:r>
-        <w:t xml:space="preserve">l </w:t>
-      </w:r>
-      <w:proofErr w:type="spellStart"/>
-      <w:r>
-        <w:t>ShowService</w:t>
-      </w:r>
-      <w:proofErr w:type="spellEnd"/>
-      <w:r>
-        <w:t xml:space="preserve">, el cual está </w:t>
+        <w:t xml:space="preserve">l ShowService, el cual está </w:t>
       </w:r>
       <w:r>
         <w:t>también todo en verde. Para evitar repetirme por todo el documento, concreto ahora que solo se resaltará si ha habido algún caso en que no hemos conseguido todo verde</w:t>
@@ -1732,15 +1755,7 @@
         <w:jc w:val="both"/>
       </w:pPr>
       <w:r>
-        <w:t xml:space="preserve">Continuamos con el </w:t>
-      </w:r>
-      <w:proofErr w:type="spellStart"/>
-      <w:r>
-        <w:t>publishService</w:t>
-      </w:r>
-      <w:proofErr w:type="spellEnd"/>
-      <w:r>
-        <w:t>.</w:t>
+        <w:t>Continuamos con el publishService.</w:t>
       </w:r>
     </w:p>
     <w:p>
@@ -1895,15 +1910,7 @@
         <w:jc w:val="both"/>
       </w:pPr>
       <w:r>
-        <w:t xml:space="preserve">Seguimos con el </w:t>
-      </w:r>
-      <w:proofErr w:type="spellStart"/>
-      <w:r>
-        <w:t>ListService</w:t>
-      </w:r>
-      <w:proofErr w:type="spellEnd"/>
-      <w:r>
-        <w:t>.</w:t>
+        <w:t>Seguimos con el ListService.</w:t>
       </w:r>
     </w:p>
     <w:p>
@@ -1962,40 +1969,10 @@
       </w:pPr>
       <w:r>
         <w:lastRenderedPageBreak/>
-        <w:t xml:space="preserve">También tenemos el </w:t>
-      </w:r>
-      <w:proofErr w:type="spellStart"/>
-      <w:r>
-        <w:t>deleteService</w:t>
-      </w:r>
-      <w:proofErr w:type="spellEnd"/>
-      <w:r>
-        <w:t>, que está todo en verde</w:t>
-      </w:r>
-      <w:r>
-        <w:t xml:space="preserve">, menos el </w:t>
-      </w:r>
-      <w:proofErr w:type="spellStart"/>
-      <w:r>
-        <w:t>unbind</w:t>
-      </w:r>
-      <w:proofErr w:type="spellEnd"/>
-      <w:r>
-        <w:t xml:space="preserve"> porque siempre que un usuario quiera eliminar un objeto, que pueda eliminar, lo va a eliminar</w:t>
-      </w:r>
-      <w:r>
-        <w:t xml:space="preserve">. Y, si no pudiera, saltaría un </w:t>
-      </w:r>
-      <w:proofErr w:type="spellStart"/>
-      <w:r>
-        <w:t>panic</w:t>
-      </w:r>
-      <w:proofErr w:type="spellEnd"/>
-      <w:r>
-        <w:t xml:space="preserve"> de no autorizado. Por eso está en rojo</w:t>
-      </w:r>
-      <w:r>
-        <w:t>.</w:t>
+        <w:t>También tenemos el deleteService, que está todo en verde</w:t>
+      </w:r>
+      <w:r>
+        <w:t>. Incluido el bind por lo comentado anteriormente, al corregirse el error de la segunda entrega.</w:t>
       </w:r>
     </w:p>
     <w:p>
@@ -2060,10 +2037,10 @@
           <w:noProof/>
         </w:rPr>
         <w:drawing>
-          <wp:inline distT="0" distB="0" distL="0" distR="0" wp14:anchorId="03E5388F" wp14:editId="504CD50B">
-            <wp:extent cx="5727700" cy="3451225"/>
-            <wp:effectExtent l="0" t="0" r="6350" b="0"/>
-            <wp:docPr id="1700508509" name="Imagen 1" descr="Texto&#10;&#10;Descripción generada automáticamente con confianza baja"/>
+          <wp:inline distT="0" distB="0" distL="0" distR="0" wp14:anchorId="03E5388F" wp14:editId="1E4ACAE1">
+            <wp:extent cx="5493616" cy="3451225"/>
+            <wp:effectExtent l="0" t="0" r="0" b="0"/>
+            <wp:docPr id="1700508509" name="Imagen 1"/>
             <wp:cNvGraphicFramePr>
               <a:graphicFrameLocks xmlns:a="http://schemas.openxmlformats.org/drawingml/2006/main" noChangeAspect="1"/>
             </wp:cNvGraphicFramePr>
@@ -2071,11 +2048,17 @@
               <a:graphicData uri="http://schemas.openxmlformats.org/drawingml/2006/picture">
                 <pic:pic xmlns:pic="http://schemas.openxmlformats.org/drawingml/2006/picture">
                   <pic:nvPicPr>
-                    <pic:cNvPr id="1700508509" name="Imagen 1" descr="Texto&#10;&#10;Descripción generada automáticamente con confianza baja"/>
+                    <pic:cNvPr id="1700508509" name="Imagen 1"/>
                     <pic:cNvPicPr/>
                   </pic:nvPicPr>
                   <pic:blipFill>
-                    <a:blip r:embed="rId25"/>
+                    <a:blip r:embed="rId25">
+                      <a:extLst>
+                        <a:ext uri="{28A0092B-C50C-407E-A947-70E740481C1C}">
+                          <a14:useLocalDpi xmlns:a14="http://schemas.microsoft.com/office/drawing/2010/main" val="0"/>
+                        </a:ext>
+                      </a:extLst>
+                    </a:blip>
                     <a:stretch>
                       <a:fillRect/>
                     </a:stretch>
@@ -2083,7 +2066,7 @@
                   <pic:spPr>
                     <a:xfrm>
                       <a:off x="0" y="0"/>
-                      <a:ext cx="5727700" cy="3451225"/>
+                      <a:ext cx="5493616" cy="3451225"/>
                     </a:xfrm>
                     <a:prstGeom prst="rect">
                       <a:avLst/>
@@ -2106,59 +2089,10 @@
         <w:jc w:val="both"/>
       </w:pPr>
       <w:r>
-        <w:t xml:space="preserve">Por </w:t>
-      </w:r>
-      <w:proofErr w:type="gramStart"/>
-      <w:r>
-        <w:t>último</w:t>
-      </w:r>
-      <w:proofErr w:type="gramEnd"/>
-      <w:r>
-        <w:t xml:space="preserve"> tenemos el </w:t>
-      </w:r>
-      <w:proofErr w:type="spellStart"/>
-      <w:r>
-        <w:t>createService</w:t>
-      </w:r>
-      <w:proofErr w:type="spellEnd"/>
-      <w:r>
-        <w:t xml:space="preserve">. Aquí </w:t>
-      </w:r>
-      <w:proofErr w:type="gramStart"/>
-      <w:r>
-        <w:t>mencionar</w:t>
-      </w:r>
-      <w:proofErr w:type="gramEnd"/>
-      <w:r>
-        <w:t xml:space="preserve"> que se ha tomado una decisión de diseño en el </w:t>
-      </w:r>
-      <w:proofErr w:type="spellStart"/>
-      <w:r>
-        <w:t>authorise</w:t>
-      </w:r>
-      <w:proofErr w:type="spellEnd"/>
-      <w:r>
-        <w:t xml:space="preserve">, que es para evitar un hacking de que actualice otro elemento por el id y la versión, saltándose todas las validaciones que se encuentran en el </w:t>
-      </w:r>
-      <w:proofErr w:type="spellStart"/>
-      <w:r>
-        <w:t>update</w:t>
-      </w:r>
-      <w:proofErr w:type="spellEnd"/>
-      <w:r>
-        <w:t xml:space="preserve"> y </w:t>
-      </w:r>
-      <w:proofErr w:type="spellStart"/>
-      <w:r>
-        <w:t>publish</w:t>
-      </w:r>
-      <w:proofErr w:type="spellEnd"/>
-      <w:r>
-        <w:t xml:space="preserve">, no </w:t>
-      </w:r>
-      <w:r>
-        <w:lastRenderedPageBreak/>
-        <w:t>se permite el acceso si el elemento creado tiene un id distinto a 0 (en caso de que se esté haciendo post. Si no, no tendrá dicho campo id).</w:t>
+        <w:t>Por último tenemos el createService</w:t>
+      </w:r>
+      <w:r>
+        <w:t>. Aquí mencionar que se ha tomado una decisión de diseño en el authorise, que es para evitar un hacking de que actualice otro elemento por el id y la versión, saltándose todas las validaciones que se encuentran en el update y publish, no se permite el acceso si el elemento creado tiene un id distinto a 0 (en caso de que se esté haciendo post. Si no, no tendrá dicho campo id).</w:t>
       </w:r>
     </w:p>
     <w:p>
@@ -2315,73 +2249,37 @@
       <w:r>
         <w:t>Como conclusión se puede sacar que todo el “</w:t>
       </w:r>
-      <w:proofErr w:type="spellStart"/>
       <w:r>
         <w:t>Sponsorship</w:t>
       </w:r>
-      <w:proofErr w:type="spellEnd"/>
       <w:r>
         <w:t xml:space="preserve">” ha sido probado de manera muy exhaustiva, probando todas las validaciones posibles.  </w:t>
       </w:r>
       <w:r>
-        <w:t xml:space="preserve">Para concluir, </w:t>
-      </w:r>
-      <w:proofErr w:type="gramStart"/>
-      <w:r>
-        <w:t>decir</w:t>
-      </w:r>
-      <w:proofErr w:type="gramEnd"/>
-      <w:r>
-        <w:t xml:space="preserve"> que en la tabla Excel añadida entre los reportes, llamada DatosPruebaTesting.xlsx, se encuentran todos los datos de pruebas, tanto de casos positivos y negativos en la hoja </w:t>
-      </w:r>
-      <w:proofErr w:type="spellStart"/>
-      <w:r>
-        <w:t>Sponsorships</w:t>
-      </w:r>
-      <w:proofErr w:type="spellEnd"/>
-      <w:r>
-        <w:t xml:space="preserve">, como de </w:t>
+        <w:t>Para concluir, decir que en la tabla Excel añadida entre los reportes, llamada DatosPruebaTesting.xlsx, se encuentran todos los datos de pruebas, tanto de casos positivos y negativos en la hoja Sponsorships, como de hacking en la hoja HACK-Sponsorships</w:t>
+      </w:r>
+      <w:r>
+        <w:t>.</w:t>
+      </w:r>
+      <w:r>
+        <w:t xml:space="preserve"> Se añaden ahí todos los ejemplos y no en este documento porque se ilustran mejor los datos probados con una descripción en este formato, </w:t>
       </w:r>
       <w:r>
         <w:lastRenderedPageBreak/>
-        <w:t>hacking en la hoja HACK-</w:t>
-      </w:r>
-      <w:proofErr w:type="spellStart"/>
-      <w:r>
-        <w:t>Sponsorships</w:t>
-      </w:r>
-      <w:proofErr w:type="spellEnd"/>
+        <w:t>lo cuál debe hacer más sencillo visualizar todos los casos de prueba. A mí, en particular, me sirvió para darme cuenta de si me faltaba algún caso alguna vez, y hacía más mecánico el repetir los test</w:t>
+      </w:r>
+      <w:r>
+        <w:t>s</w:t>
+      </w:r>
+      <w:r>
+        <w:t xml:space="preserve"> si se me había olvidado hacer algún detalle</w:t>
+      </w:r>
+      <w:r>
+        <w:t xml:space="preserve"> en alguno de ellos</w:t>
+      </w:r>
       <w:r>
         <w:t>.</w:t>
       </w:r>
-      <w:r>
-        <w:t xml:space="preserve"> Se añaden ahí todos los ejemplos y no en este documento porque se ilustran mejor los datos probados con una descripción en este formato, lo </w:t>
-      </w:r>
-      <w:proofErr w:type="spellStart"/>
-      <w:r>
-        <w:t>cuál</w:t>
-      </w:r>
-      <w:proofErr w:type="spellEnd"/>
-      <w:r>
-        <w:t xml:space="preserve"> debe hacer más sencillo visualizar todos los casos de prueba. A mí, en particular, me sirvió para darme cuenta de si me faltaba algún caso alguna vez, y hacía más mecánico el repetir los </w:t>
-      </w:r>
-      <w:proofErr w:type="spellStart"/>
-      <w:r>
-        <w:t>test</w:t>
-      </w:r>
-      <w:r>
-        <w:t>s</w:t>
-      </w:r>
-      <w:proofErr w:type="spellEnd"/>
-      <w:r>
-        <w:t xml:space="preserve"> si se me había olvidado hacer algún detalle</w:t>
-      </w:r>
-      <w:r>
-        <w:t xml:space="preserve"> en alguno de ellos</w:t>
-      </w:r>
-      <w:r>
-        <w:t>.</w:t>
-      </w:r>
     </w:p>
     <w:p>
       <w:pPr>
@@ -2392,13 +2290,9 @@
       <w:pPr>
         <w:pStyle w:val="Ttulo2"/>
       </w:pPr>
-      <w:bookmarkStart w:id="7" w:name="_Toc171373900"/>
-      <w:proofErr w:type="spellStart"/>
       <w:r>
         <w:t>Invoice</w:t>
       </w:r>
-      <w:bookmarkEnd w:id="7"/>
-      <w:proofErr w:type="spellEnd"/>
     </w:p>
     <w:p>
       <w:r>
@@ -2420,21 +2314,8 @@
         <w:t>de nuevo por</w:t>
       </w:r>
       <w:r>
-        <w:t xml:space="preserve">que en el método </w:t>
-      </w:r>
-      <w:proofErr w:type="spellStart"/>
-      <w:r>
-        <w:t>delete</w:t>
-      </w:r>
-      <w:proofErr w:type="spellEnd"/>
-      <w:r>
-        <w:t xml:space="preserve"> no es posible acceder al </w:t>
-      </w:r>
-      <w:proofErr w:type="spellStart"/>
-      <w:r>
-        <w:t>unbind</w:t>
-      </w:r>
-      <w:proofErr w:type="spellEnd"/>
+        <w:t>que en el método delete no es posible acceder al unbind</w:t>
+      </w:r>
       <w:r>
         <w:t>, como antes</w:t>
       </w:r>
@@ -2464,7 +2345,7 @@
                     <pic:cNvPicPr/>
                   </pic:nvPicPr>
                   <pic:blipFill rotWithShape="1">
-                    <a:blip r:embed="rId13"/>
+                    <a:blip r:embed="rId29"/>
                     <a:srcRect t="50131"/>
                     <a:stretch/>
                   </pic:blipFill>
@@ -2495,15 +2376,7 @@
     <w:p/>
     <w:p>
       <w:r>
-        <w:t xml:space="preserve">Como en el apartado anterior, vamos a comenzar con el </w:t>
-      </w:r>
-      <w:proofErr w:type="spellStart"/>
-      <w:r>
-        <w:t>updateService</w:t>
-      </w:r>
-      <w:proofErr w:type="spellEnd"/>
-      <w:r>
-        <w:t>.</w:t>
+        <w:t>Como en el apartado anterior, vamos a comenzar con el updateService.</w:t>
       </w:r>
     </w:p>
     <w:p/>
@@ -2528,7 +2401,7 @@
                     <pic:cNvPicPr/>
                   </pic:nvPicPr>
                   <pic:blipFill>
-                    <a:blip r:embed="rId29"/>
+                    <a:blip r:embed="rId30"/>
                     <a:stretch>
                       <a:fillRect/>
                     </a:stretch>
@@ -2571,7 +2444,7 @@
                     <pic:cNvPicPr/>
                   </pic:nvPicPr>
                   <pic:blipFill>
-                    <a:blip r:embed="rId30"/>
+                    <a:blip r:embed="rId31"/>
                     <a:stretch>
                       <a:fillRect/>
                     </a:stretch>
@@ -2595,15 +2468,7 @@
     <w:p/>
     <w:p>
       <w:r>
-        <w:t xml:space="preserve">Pasamos con el </w:t>
-      </w:r>
-      <w:proofErr w:type="spellStart"/>
-      <w:r>
-        <w:t>showService</w:t>
-      </w:r>
-      <w:proofErr w:type="spellEnd"/>
-      <w:r>
-        <w:t>.</w:t>
+        <w:t>Pasamos con el showService.</w:t>
       </w:r>
     </w:p>
     <w:p/>
@@ -2634,7 +2499,7 @@
                     <pic:cNvPicPr/>
                   </pic:nvPicPr>
                   <pic:blipFill rotWithShape="1">
-                    <a:blip r:embed="rId31"/>
+                    <a:blip r:embed="rId32"/>
                     <a:srcRect/>
                     <a:stretch/>
                   </pic:blipFill>
@@ -2671,13 +2536,8 @@
     </w:p>
     <w:p>
       <w:r>
-        <w:t xml:space="preserve">Seguimos con el </w:t>
-      </w:r>
-      <w:proofErr w:type="spellStart"/>
-      <w:r>
-        <w:t>publishService</w:t>
-      </w:r>
-      <w:proofErr w:type="spellEnd"/>
+        <w:t>Seguimos con el publishService</w:t>
+      </w:r>
       <w:r>
         <w:t>.</w:t>
       </w:r>
@@ -2705,7 +2565,7 @@
                     <pic:cNvPicPr/>
                   </pic:nvPicPr>
                   <pic:blipFill>
-                    <a:blip r:embed="rId32"/>
+                    <a:blip r:embed="rId33"/>
                     <a:stretch>
                       <a:fillRect/>
                     </a:stretch>
@@ -2747,7 +2607,7 @@
                     <pic:cNvPicPr/>
                   </pic:nvPicPr>
                   <pic:blipFill>
-                    <a:blip r:embed="rId33"/>
+                    <a:blip r:embed="rId34"/>
                     <a:stretch>
                       <a:fillRect/>
                     </a:stretch>
@@ -2789,7 +2649,7 @@
                     <pic:cNvPicPr/>
                   </pic:nvPicPr>
                   <pic:blipFill>
-                    <a:blip r:embed="rId34"/>
+                    <a:blip r:embed="rId35"/>
                     <a:stretch>
                       <a:fillRect/>
                     </a:stretch>
@@ -2813,15 +2673,7 @@
     <w:p/>
     <w:p>
       <w:r>
-        <w:t xml:space="preserve">Luego está el </w:t>
-      </w:r>
-      <w:proofErr w:type="spellStart"/>
-      <w:r>
-        <w:t>listService</w:t>
-      </w:r>
-      <w:proofErr w:type="spellEnd"/>
-      <w:r>
-        <w:t>.</w:t>
+        <w:t>Luego está el listService.</w:t>
       </w:r>
     </w:p>
     <w:p/>
@@ -2847,7 +2699,7 @@
                     <pic:cNvPicPr/>
                   </pic:nvPicPr>
                   <pic:blipFill>
-                    <a:blip r:embed="rId35"/>
+                    <a:blip r:embed="rId36"/>
                     <a:stretch>
                       <a:fillRect/>
                     </a:stretch>
@@ -2874,23 +2726,10 @@
         <w:t>También t</w:t>
       </w:r>
       <w:r>
-        <w:t xml:space="preserve">enemos el </w:t>
-      </w:r>
-      <w:proofErr w:type="spellStart"/>
-      <w:r>
-        <w:t>deleteService</w:t>
-      </w:r>
-      <w:proofErr w:type="spellEnd"/>
-      <w:r>
-        <w:t xml:space="preserve">, con su </w:t>
-      </w:r>
-      <w:proofErr w:type="spellStart"/>
-      <w:r>
-        <w:t>unbind</w:t>
-      </w:r>
-      <w:proofErr w:type="spellEnd"/>
-      <w:r>
-        <w:t xml:space="preserve"> en rojo por lo explicado anteriormente</w:t>
+        <w:t>enemos el deleteService</w:t>
+      </w:r>
+      <w:r>
+        <w:t>, con su unbind en rojo por lo explicado anteriormente</w:t>
       </w:r>
       <w:r>
         <w:t>.</w:t>
@@ -2918,7 +2757,7 @@
                     <pic:cNvPicPr/>
                   </pic:nvPicPr>
                   <pic:blipFill>
-                    <a:blip r:embed="rId36"/>
+                    <a:blip r:embed="rId37"/>
                     <a:stretch>
                       <a:fillRect/>
                     </a:stretch>
@@ -2943,15 +2782,7 @@
     <w:p>
       <w:r>
         <w:lastRenderedPageBreak/>
-        <w:t xml:space="preserve">Y, para terminar, el </w:t>
-      </w:r>
-      <w:proofErr w:type="spellStart"/>
-      <w:r>
-        <w:t>createService</w:t>
-      </w:r>
-      <w:proofErr w:type="spellEnd"/>
-      <w:r>
-        <w:t>.</w:t>
+        <w:t>Y, para terminar, el createService.</w:t>
       </w:r>
     </w:p>
     <w:p/>
@@ -2976,7 +2807,7 @@
                     <pic:cNvPicPr/>
                   </pic:nvPicPr>
                   <pic:blipFill>
-                    <a:blip r:embed="rId37"/>
+                    <a:blip r:embed="rId38"/>
                     <a:stretch>
                       <a:fillRect/>
                     </a:stretch>
@@ -3016,7 +2847,7 @@
                     <pic:cNvPicPr/>
                   </pic:nvPicPr>
                   <pic:blipFill>
-                    <a:blip r:embed="rId38"/>
+                    <a:blip r:embed="rId39"/>
                     <a:stretch>
                       <a:fillRect/>
                     </a:stretch>
@@ -3045,11 +2876,9 @@
       <w:r>
         <w:t>Como conclusión se puede sacar que todo el “</w:t>
       </w:r>
-      <w:proofErr w:type="spellStart"/>
       <w:r>
         <w:t>Invoice</w:t>
       </w:r>
-      <w:proofErr w:type="spellEnd"/>
       <w:r>
         <w:t xml:space="preserve">” ha sido probado de manera muy exhaustiva, probando todas las validaciones posibles.  Al final de este capítulo </w:t>
       </w:r>
@@ -3066,48 +2895,16 @@
         <w:t xml:space="preserve"> con la batería de datos que se ha usado para probar todo el proyecto. </w:t>
       </w:r>
       <w:r>
-        <w:t xml:space="preserve">También tiene datos para </w:t>
-      </w:r>
-      <w:proofErr w:type="spellStart"/>
-      <w:r>
-        <w:t>Invoice</w:t>
-      </w:r>
-      <w:proofErr w:type="spellEnd"/>
-      <w:r>
-        <w:t xml:space="preserve"> y sus hacking. </w:t>
-      </w:r>
-      <w:r>
-        <w:t xml:space="preserve">Se ha de comentar que no solo se ha hecho una petición, si no que todas las operaciones se han repetido muchas veces, en algunas ocasiones se ha probado entre 30-40 veces como pueden ser los casos del </w:t>
-      </w:r>
-      <w:proofErr w:type="spellStart"/>
-      <w:r>
-        <w:t>publish</w:t>
-      </w:r>
-      <w:proofErr w:type="spellEnd"/>
-      <w:r>
-        <w:t xml:space="preserve">, </w:t>
-      </w:r>
-      <w:proofErr w:type="spellStart"/>
-      <w:r>
-        <w:t>update</w:t>
-      </w:r>
-      <w:proofErr w:type="spellEnd"/>
-      <w:r>
-        <w:t xml:space="preserve"> o </w:t>
-      </w:r>
-      <w:proofErr w:type="spellStart"/>
-      <w:r>
-        <w:t>cr</w:t>
+        <w:t xml:space="preserve">También tiene datos para Invoice y sus hacking. </w:t>
+      </w:r>
+      <w:r>
+        <w:t>Se ha de comentar que no solo se ha hecho una petición, si no que todas las operaciones se han repetido muchas veces, en algunas ocasiones se ha probado entre 30-40 veces como pueden ser los casos del publish, update o cr</w:t>
       </w:r>
       <w:r>
         <w:t>e</w:t>
       </w:r>
       <w:r>
-        <w:t>ate</w:t>
-      </w:r>
-      <w:proofErr w:type="spellEnd"/>
-      <w:r>
-        <w:t>.</w:t>
+        <w:t>ate.</w:t>
       </w:r>
     </w:p>
     <w:p>
@@ -3119,7 +2916,7 @@
       <w:pPr>
         <w:pStyle w:val="Ttulo1"/>
       </w:pPr>
-      <w:bookmarkStart w:id="8" w:name="_Toc171373901"/>
+      <w:bookmarkStart w:id="6" w:name="_Toc167536087"/>
       <w:r>
         <w:lastRenderedPageBreak/>
         <w:t>Capítulo 2 – P</w:t>
@@ -3127,7 +2924,7 @@
       <w:r>
         <w:t>ruebas de desempeño</w:t>
       </w:r>
-      <w:bookmarkEnd w:id="8"/>
+      <w:bookmarkEnd w:id="6"/>
     </w:p>
     <w:p>
       <w:pPr>
@@ -3139,15 +2936,20 @@
         <w:jc w:val="both"/>
       </w:pPr>
       <w:r>
-        <w:t xml:space="preserve">El desarrollo del software se ha ejecutado durante todo el cuatrimestre en el PC1. Obteniendo los resultados de ejecutar el </w:t>
-      </w:r>
-      <w:proofErr w:type="spellStart"/>
-      <w:r>
-        <w:t>replayer</w:t>
-      </w:r>
-      <w:proofErr w:type="spellEnd"/>
-      <w:r>
-        <w:t xml:space="preserve"> en eclipse, nos g</w:t>
+        <w:t>Antes que nada, mencionar que con respecto a la segunda entrega, no ha habido cambios significativos. Se han realizado las pruebas de desempeño, pero se ha notado que no ha habido ninguna distinción con las pruebas anteriores, con lo que se ha dejado las anteriores porque son idénticas. Y esto es normal porque solo se ha añadido una validación en la eliminación de la sponsorship, en caso de tener invoices publicadas que no elimine nada.</w:t>
+      </w:r>
+    </w:p>
+    <w:p>
+      <w:pPr>
+        <w:jc w:val="both"/>
+      </w:pPr>
+    </w:p>
+    <w:p>
+      <w:pPr>
+        <w:jc w:val="both"/>
+      </w:pPr>
+      <w:r>
+        <w:t>El desarrollo del software se ha ejecutado durante todo el cuatrimestre en el PC1. Obteniendo los resultados de ejecutar el replayer en eclipse, nos g</w:t>
       </w:r>
       <w:r>
         <w:t>enera una batería de datos, los cuales, analizándolos mediante las técnicas enseñadas en clase, hemos podido obtener resultaros claros.</w:t>
@@ -3195,7 +2997,7 @@
                     <pic:cNvPicPr/>
                   </pic:nvPicPr>
                   <pic:blipFill>
-                    <a:blip r:embed="rId39"/>
+                    <a:blip r:embed="rId40"/>
                     <a:stretch>
                       <a:fillRect/>
                     </a:stretch>
@@ -3234,21 +3036,8 @@
       <w:r>
         <w:t xml:space="preserve">0 ms, lo que es un resultado muy bueno, porque nos indica que las búsquedas se realizan de manera rápida. </w:t>
       </w:r>
-      <w:proofErr w:type="gramStart"/>
-      <w:r>
-        <w:t>Comentar</w:t>
-      </w:r>
-      <w:proofErr w:type="gramEnd"/>
-      <w:r>
-        <w:t xml:space="preserve"> que esta foto es después de refactorizar y corregir el código, dejando todo en las </w:t>
-      </w:r>
-      <w:proofErr w:type="spellStart"/>
-      <w:r>
-        <w:t>querys</w:t>
-      </w:r>
-      <w:proofErr w:type="spellEnd"/>
-      <w:r>
-        <w:t>. Esto ha ayudado a que el sistema haya podido optimizarse y no acumule retrasos en entornos más grandes</w:t>
+      <w:r>
+        <w:t>Comentar que esta foto es después de refactorizar y corregir el código, dejando todo en las querys. Esto ha ayudado a que el sistema haya podido optimizarse y no acumule retrasos en entornos más grandes</w:t>
       </w:r>
       <w:r>
         <w:t>.</w:t>
@@ -3307,7 +3096,7 @@
                     <pic:cNvPicPr/>
                   </pic:nvPicPr>
                   <pic:blipFill>
-                    <a:blip r:embed="rId40"/>
+                    <a:blip r:embed="rId41"/>
                     <a:stretch>
                       <a:fillRect/>
                     </a:stretch>
@@ -3373,7 +3162,7 @@
                     <pic:cNvPicPr/>
                   </pic:nvPicPr>
                   <pic:blipFill>
-                    <a:blip r:embed="rId41"/>
+                    <a:blip r:embed="rId42"/>
                     <a:stretch>
                       <a:fillRect/>
                     </a:stretch>
@@ -3404,15 +3193,7 @@
         <w:jc w:val="both"/>
       </w:pPr>
       <w:r>
-        <w:t>Podemos observar que Alpha es 0.05, y que el p-</w:t>
-      </w:r>
-      <w:proofErr w:type="spellStart"/>
-      <w:r>
-        <w:t>value</w:t>
-      </w:r>
-      <w:proofErr w:type="spellEnd"/>
-      <w:r>
-        <w:t xml:space="preserve"> es 0.</w:t>
+        <w:t>Podemos observar que Alpha es 0.05, y que el p-value es 0.</w:t>
       </w:r>
       <w:r>
         <w:t>03897</w:t>
@@ -3503,7 +3284,7 @@
                     <pic:cNvPicPr/>
                   </pic:nvPicPr>
                   <pic:blipFill>
-                    <a:blip r:embed="rId42"/>
+                    <a:blip r:embed="rId43"/>
                     <a:stretch>
                       <a:fillRect/>
                     </a:stretch>
@@ -3583,7 +3364,7 @@
                     <pic:cNvPicPr/>
                   </pic:nvPicPr>
                   <pic:blipFill>
-                    <a:blip r:embed="rId43"/>
+                    <a:blip r:embed="rId44"/>
                     <a:stretch>
                       <a:fillRect/>
                     </a:stretch>
@@ -3614,15 +3395,7 @@
         <w:jc w:val="both"/>
       </w:pPr>
       <w:r>
-        <w:t>Podemos observar que Alpha es 0.05, y que el p-</w:t>
-      </w:r>
-      <w:proofErr w:type="spellStart"/>
-      <w:r>
-        <w:t>value</w:t>
-      </w:r>
-      <w:proofErr w:type="spellEnd"/>
-      <w:r>
-        <w:t xml:space="preserve"> es 0.</w:t>
+        <w:t>Podemos observar que Alpha es 0.05, y que el p-value es 0.</w:t>
       </w:r>
       <w:r>
         <w:t>05168051</w:t>
@@ -3675,26 +3448,18 @@
         <w:t xml:space="preserve">solo el primero </w:t>
       </w:r>
       <w:r>
-        <w:t xml:space="preserve">de los </w:t>
-      </w:r>
-      <w:proofErr w:type="spellStart"/>
-      <w:r>
-        <w:t>PCs</w:t>
-      </w:r>
-      <w:proofErr w:type="spellEnd"/>
-      <w:r>
-        <w:t xml:space="preserve"> es concluyentemente más rápido o lento que el otro según los datos proporcionados.</w:t>
+        <w:t>de los PCs es concluyentemente más rápido o lento que el otro según los datos proporcionados.</w:t>
       </w:r>
     </w:p>
     <w:p>
       <w:pPr>
         <w:pStyle w:val="Ttulo1"/>
       </w:pPr>
-      <w:bookmarkStart w:id="9" w:name="_Toc171373902"/>
+      <w:bookmarkStart w:id="7" w:name="_Toc167536088"/>
       <w:r>
         <w:t>Bibliografía</w:t>
       </w:r>
-      <w:bookmarkEnd w:id="9"/>
+      <w:bookmarkEnd w:id="7"/>
     </w:p>
     <w:p>
       <w:r>
@@ -3869,7 +3634,19 @@
       <w:rPr>
         <w:lang w:val="en-GB"/>
       </w:rPr>
-      <w:t>C1.029</w:t>
+      <w:t>C</w:t>
+    </w:r>
+    <w:r>
+      <w:rPr>
+        <w:lang w:val="en-GB"/>
+      </w:rPr>
+      <w:t>3</w:t>
+    </w:r>
+    <w:r>
+      <w:rPr>
+        <w:lang w:val="en-GB"/>
+      </w:rPr>
+      <w:t>.029</w:t>
     </w:r>
   </w:p>
 </w:hdr>
@@ -7063,6 +6840,17 @@
 </file>
 
 <file path=customXml/item1.xml><?xml version="1.0" encoding="utf-8"?>
+<p:properties xmlns:p="http://schemas.microsoft.com/office/2006/metadata/properties" xmlns:xsi="http://www.w3.org/2001/XMLSchema-instance" xmlns:pc="http://schemas.microsoft.com/office/infopath/2007/PartnerControls">
+  <documentManagement>
+    <lcf76f155ced4ddcb4097134ff3c332f xmlns="591cd0f8-0474-4738-8401-d714496fe932">
+      <Terms xmlns="http://schemas.microsoft.com/office/infopath/2007/PartnerControls"/>
+    </lcf76f155ced4ddcb4097134ff3c332f>
+    <TaxCatchAll xmlns="65b21f57-044f-4604-801b-76c585a7405c" xsi:nil="true"/>
+  </documentManagement>
+</p:properties>
+</file>
+
+<file path=customXml/item2.xml><?xml version="1.0" encoding="utf-8"?>
 <ct:contentTypeSchema xmlns:ct="http://schemas.microsoft.com/office/2006/metadata/contentType" xmlns:ma="http://schemas.microsoft.com/office/2006/metadata/properties/metaAttributes" ct:_="" ma:_="" ma:contentTypeName="Document" ma:contentTypeID="0x0101005B2744A0F3C5FC40848CBD71B4D9DAA2" ma:contentTypeVersion="11" ma:contentTypeDescription="Create a new document." ma:contentTypeScope="" ma:versionID="662a5b85ad6b90d67bb4c6e2cba28970">
   <xsd:schema xmlns:xsd="http://www.w3.org/2001/XMLSchema" xmlns:xs="http://www.w3.org/2001/XMLSchema" xmlns:p="http://schemas.microsoft.com/office/2006/metadata/properties" xmlns:ns2="591cd0f8-0474-4738-8401-d714496fe932" xmlns:ns3="65b21f57-044f-4604-801b-76c585a7405c" targetNamespace="http://schemas.microsoft.com/office/2006/metadata/properties" ma:root="true" ma:fieldsID="24c47946baefdf82d282471a30f57fcd" ns2:_="" ns3:_="">
     <xsd:import namespace="591cd0f8-0474-4738-8401-d714496fe932"/>
@@ -7257,18 +7045,11 @@
 </ct:contentTypeSchema>
 </file>
 
-<file path=customXml/item2.xml><?xml version="1.0" encoding="utf-8"?>
-<p:properties xmlns:p="http://schemas.microsoft.com/office/2006/metadata/properties" xmlns:xsi="http://www.w3.org/2001/XMLSchema-instance" xmlns:pc="http://schemas.microsoft.com/office/infopath/2007/PartnerControls">
-  <documentManagement>
-    <lcf76f155ced4ddcb4097134ff3c332f xmlns="591cd0f8-0474-4738-8401-d714496fe932">
-      <Terms xmlns="http://schemas.microsoft.com/office/infopath/2007/PartnerControls"/>
-    </lcf76f155ced4ddcb4097134ff3c332f>
-    <TaxCatchAll xmlns="65b21f57-044f-4604-801b-76c585a7405c" xsi:nil="true"/>
-  </documentManagement>
-</p:properties>
+<file path=customXml/item3.xml><?xml version="1.0" encoding="utf-8"?>
+<b:Sources xmlns:b="http://schemas.openxmlformats.org/officeDocument/2006/bibliography" xmlns="http://schemas.openxmlformats.org/officeDocument/2006/bibliography" SelectedStyle="\APASixthEditionOfficeOnline.xsl" StyleName="APA" Version="6"/>
 </file>
 
-<file path=customXml/item3.xml><?xml version="1.0" encoding="utf-8"?>
+<file path=customXml/item4.xml><?xml version="1.0" encoding="utf-8"?>
 <?mso-contentType ?>
 <FormTemplates xmlns="http://schemas.microsoft.com/sharepoint/v3/contenttype/forms">
   <Display>DocumentLibraryForm</Display>
@@ -7277,11 +7058,18 @@
 </FormTemplates>
 </file>
 
-<file path=customXml/item4.xml><?xml version="1.0" encoding="utf-8"?>
-<b:Sources xmlns:b="http://schemas.openxmlformats.org/officeDocument/2006/bibliography" xmlns="http://schemas.openxmlformats.org/officeDocument/2006/bibliography" SelectedStyle="\APASixthEditionOfficeOnline.xsl" StyleName="APA" Version="6"/>
+<file path=customXml/itemProps1.xml><?xml version="1.0" encoding="utf-8"?>
+<ds:datastoreItem xmlns:ds="http://schemas.openxmlformats.org/officeDocument/2006/customXml" ds:itemID="{05AD0F2C-FF07-4655-B2F6-3CB46C47939A}">
+  <ds:schemaRefs>
+    <ds:schemaRef ds:uri="http://schemas.microsoft.com/office/2006/metadata/properties"/>
+    <ds:schemaRef ds:uri="http://schemas.microsoft.com/office/infopath/2007/PartnerControls"/>
+    <ds:schemaRef ds:uri="591cd0f8-0474-4738-8401-d714496fe932"/>
+    <ds:schemaRef ds:uri="65b21f57-044f-4604-801b-76c585a7405c"/>
+  </ds:schemaRefs>
+</ds:datastoreItem>
 </file>
 
-<file path=customXml/itemProps1.xml><?xml version="1.0" encoding="utf-8"?>
+<file path=customXml/itemProps2.xml><?xml version="1.0" encoding="utf-8"?>
 <ds:datastoreItem xmlns:ds="http://schemas.openxmlformats.org/officeDocument/2006/customXml" ds:itemID="{264800F3-18FD-4E89-854A-47D151F0A251}">
   <ds:schemaRefs>
     <ds:schemaRef ds:uri="http://schemas.microsoft.com/office/2006/metadata/contentType"/>
@@ -7300,29 +7088,18 @@
 </ds:datastoreItem>
 </file>
 
-<file path=customXml/itemProps2.xml><?xml version="1.0" encoding="utf-8"?>
-<ds:datastoreItem xmlns:ds="http://schemas.openxmlformats.org/officeDocument/2006/customXml" ds:itemID="{05AD0F2C-FF07-4655-B2F6-3CB46C47939A}">
+<file path=customXml/itemProps3.xml><?xml version="1.0" encoding="utf-8"?>
+<ds:datastoreItem xmlns:ds="http://schemas.openxmlformats.org/officeDocument/2006/customXml" ds:itemID="{B3D8B919-3BFC-455B-8F21-59E0A6521532}">
   <ds:schemaRefs>
-    <ds:schemaRef ds:uri="http://schemas.microsoft.com/office/2006/metadata/properties"/>
-    <ds:schemaRef ds:uri="http://schemas.microsoft.com/office/infopath/2007/PartnerControls"/>
-    <ds:schemaRef ds:uri="591cd0f8-0474-4738-8401-d714496fe932"/>
-    <ds:schemaRef ds:uri="65b21f57-044f-4604-801b-76c585a7405c"/>
+    <ds:schemaRef ds:uri="http://schemas.openxmlformats.org/officeDocument/2006/bibliography"/>
   </ds:schemaRefs>
 </ds:datastoreItem>
 </file>
 
-<file path=customXml/itemProps3.xml><?xml version="1.0" encoding="utf-8"?>
+<file path=customXml/itemProps4.xml><?xml version="1.0" encoding="utf-8"?>
 <ds:datastoreItem xmlns:ds="http://schemas.openxmlformats.org/officeDocument/2006/customXml" ds:itemID="{065F5E07-5487-4F28-90FD-A0F9578686E4}">
   <ds:schemaRefs>
     <ds:schemaRef ds:uri="http://schemas.microsoft.com/sharepoint/v3/contenttype/forms"/>
   </ds:schemaRefs>
 </ds:datastoreItem>
-</file>
-
-<file path=customXml/itemProps4.xml><?xml version="1.0" encoding="utf-8"?>
-<ds:datastoreItem xmlns:ds="http://schemas.openxmlformats.org/officeDocument/2006/customXml" ds:itemID="{B3D8B919-3BFC-455B-8F21-59E0A6521532}">
-  <ds:schemaRefs>
-    <ds:schemaRef ds:uri="http://schemas.openxmlformats.org/officeDocument/2006/bibliography"/>
-  </ds:schemaRefs>
-</ds:datastoreItem>
 </file>
</xml_diff>